<commit_message>
Lisätty työaika ja käyttäjänluonti-ikkunan alku
</commit_message>
<xml_diff>
--- a/Työnajanseuranta/Työaikaraportti_JaniKangas.docx
+++ b/Työnajanseuranta/Työaikaraportti_JaniKangas.docx
@@ -253,10 +253,7 @@
           </w:tcPr>
           <w:p>
             <w:r>
-              <w:t>Työstön aloituspalaveri ja vaatimusmäärittely</w:t>
-            </w:r>
-            <w:r>
-              <w:t>n kirjoitus</w:t>
+              <w:t>Työstön aloituspalaveri ja vaatimusmäärittelyn kirjoitus</w:t>
             </w:r>
           </w:p>
         </w:tc>
@@ -266,21 +263,29 @@
           <w:tcPr>
             <w:tcW w:w="1980" w:type="dxa"/>
           </w:tcPr>
-          <w:p/>
-        </w:tc>
-        <w:tc>
-          <w:tcPr>
-            <w:tcW w:w="2551" w:type="dxa"/>
-          </w:tcPr>
-          <w:p/>
-        </w:tc>
-        <w:tc>
-          <w:tcPr>
-            <w:tcW w:w="5103" w:type="dxa"/>
-          </w:tcPr>
           <w:p>
             <w:r>
-              <w:t xml:space="preserve"> </w:t>
+              <w:t>08.02.2023</w:t>
+            </w:r>
+          </w:p>
+        </w:tc>
+        <w:tc>
+          <w:tcPr>
+            <w:tcW w:w="2551" w:type="dxa"/>
+          </w:tcPr>
+          <w:p>
+            <w:r>
+              <w:t>1,5h</w:t>
+            </w:r>
+          </w:p>
+        </w:tc>
+        <w:tc>
+          <w:tcPr>
+            <w:tcW w:w="5103" w:type="dxa"/>
+          </w:tcPr>
+          <w:p>
+            <w:r>
+              <w:t>Luotu alku käyttäjänluonnille</w:t>
             </w:r>
           </w:p>
         </w:tc>

</xml_diff>

<commit_message>
Käyttäjänluonti-ikkunan hiomista, työaikoja ja pohdintaa
</commit_message>
<xml_diff>
--- a/Työnajanseuranta/Työaikaraportti_JaniKangas.docx
+++ b/Työnajanseuranta/Työaikaraportti_JaniKangas.docx
@@ -295,39 +295,63 @@
           <w:tcPr>
             <w:tcW w:w="1980" w:type="dxa"/>
           </w:tcPr>
-          <w:p/>
-        </w:tc>
-        <w:tc>
-          <w:tcPr>
-            <w:tcW w:w="2551" w:type="dxa"/>
-          </w:tcPr>
-          <w:p/>
-        </w:tc>
-        <w:tc>
-          <w:tcPr>
-            <w:tcW w:w="5103" w:type="dxa"/>
-          </w:tcPr>
-          <w:p/>
-        </w:tc>
-      </w:tr>
-      <w:tr>
-        <w:tc>
-          <w:tcPr>
-            <w:tcW w:w="1980" w:type="dxa"/>
-          </w:tcPr>
-          <w:p/>
-        </w:tc>
-        <w:tc>
-          <w:tcPr>
-            <w:tcW w:w="2551" w:type="dxa"/>
-          </w:tcPr>
-          <w:p/>
-        </w:tc>
-        <w:tc>
-          <w:tcPr>
-            <w:tcW w:w="5103" w:type="dxa"/>
-          </w:tcPr>
-          <w:p/>
+          <w:p>
+            <w:r>
+              <w:t>10.02.2023</w:t>
+            </w:r>
+          </w:p>
+        </w:tc>
+        <w:tc>
+          <w:tcPr>
+            <w:tcW w:w="2551" w:type="dxa"/>
+          </w:tcPr>
+          <w:p>
+            <w:r>
+              <w:t>0,5h</w:t>
+            </w:r>
+          </w:p>
+        </w:tc>
+        <w:tc>
+          <w:tcPr>
+            <w:tcW w:w="5103" w:type="dxa"/>
+          </w:tcPr>
+          <w:p>
+            <w:r>
+              <w:t>Sprintti palaveri</w:t>
+            </w:r>
+          </w:p>
+        </w:tc>
+      </w:tr>
+      <w:tr>
+        <w:tc>
+          <w:tcPr>
+            <w:tcW w:w="1980" w:type="dxa"/>
+          </w:tcPr>
+          <w:p>
+            <w:r>
+              <w:t>14.02.2023</w:t>
+            </w:r>
+          </w:p>
+        </w:tc>
+        <w:tc>
+          <w:tcPr>
+            <w:tcW w:w="2551" w:type="dxa"/>
+          </w:tcPr>
+          <w:p>
+            <w:r>
+              <w:t>0,5h</w:t>
+            </w:r>
+          </w:p>
+        </w:tc>
+        <w:tc>
+          <w:tcPr>
+            <w:tcW w:w="5103" w:type="dxa"/>
+          </w:tcPr>
+          <w:p>
+            <w:r>
+              <w:t>Käyttäjänluomis-ikkunan hiomista ja pohdintaa</w:t>
+            </w:r>
+          </w:p>
         </w:tc>
       </w:tr>
       <w:tr>

</xml_diff>

<commit_message>
Luotu uuden käyttäjänluonti tietokantaan + työajat
</commit_message>
<xml_diff>
--- a/Työnajanseuranta/Työaikaraportti_JaniKangas.docx
+++ b/Työnajanseuranta/Työaikaraportti_JaniKangas.docx
@@ -101,6 +101,7 @@
                 <w:bCs/>
               </w:rPr>
             </w:pPr>
+            <w:proofErr w:type="gramStart"/>
             <w:r>
               <w:rPr>
                 <w:b/>
@@ -108,6 +109,7 @@
               </w:rPr>
               <w:t>Pvm</w:t>
             </w:r>
+            <w:proofErr w:type="gramEnd"/>
           </w:p>
         </w:tc>
         <w:tc>
@@ -175,9 +177,11 @@
             <w:tcW w:w="2551" w:type="dxa"/>
           </w:tcPr>
           <w:p>
+            <w:proofErr w:type="gramStart"/>
             <w:r>
               <w:t>1h</w:t>
             </w:r>
+            <w:proofErr w:type="gramEnd"/>
           </w:p>
         </w:tc>
         <w:tc>
@@ -207,9 +211,11 @@
             <w:tcW w:w="2551" w:type="dxa"/>
           </w:tcPr>
           <w:p>
+            <w:proofErr w:type="gramStart"/>
             <w:r>
               <w:t>0,5h</w:t>
             </w:r>
+            <w:proofErr w:type="gramEnd"/>
           </w:p>
         </w:tc>
         <w:tc>
@@ -239,12 +245,14 @@
             <w:tcW w:w="2551" w:type="dxa"/>
           </w:tcPr>
           <w:p>
+            <w:proofErr w:type="gramStart"/>
             <w:r>
               <w:t>1</w:t>
             </w:r>
             <w:r>
               <w:t>,5h</w:t>
             </w:r>
+            <w:proofErr w:type="gramEnd"/>
           </w:p>
         </w:tc>
         <w:tc>
@@ -274,9 +282,11 @@
             <w:tcW w:w="2551" w:type="dxa"/>
           </w:tcPr>
           <w:p>
+            <w:proofErr w:type="gramStart"/>
             <w:r>
               <w:t>1,5h</w:t>
             </w:r>
+            <w:proofErr w:type="gramEnd"/>
           </w:p>
         </w:tc>
         <w:tc>
@@ -306,9 +316,11 @@
             <w:tcW w:w="2551" w:type="dxa"/>
           </w:tcPr>
           <w:p>
+            <w:proofErr w:type="gramStart"/>
             <w:r>
               <w:t>0,5h</w:t>
             </w:r>
+            <w:proofErr w:type="gramEnd"/>
           </w:p>
         </w:tc>
         <w:tc>
@@ -338,9 +350,11 @@
             <w:tcW w:w="2551" w:type="dxa"/>
           </w:tcPr>
           <w:p>
+            <w:proofErr w:type="gramStart"/>
             <w:r>
               <w:t>0,5h</w:t>
             </w:r>
+            <w:proofErr w:type="gramEnd"/>
           </w:p>
         </w:tc>
         <w:tc>
@@ -370,60 +384,126 @@
             <w:tcW w:w="2551" w:type="dxa"/>
           </w:tcPr>
           <w:p>
+            <w:proofErr w:type="gramStart"/>
             <w:r>
               <w:t>0,5h</w:t>
             </w:r>
-          </w:p>
-        </w:tc>
-        <w:tc>
-          <w:tcPr>
-            <w:tcW w:w="5103" w:type="dxa"/>
-          </w:tcPr>
-          <w:p>
-            <w:r>
-              <w:t>SQLite opiskelua ja testailua</w:t>
-            </w:r>
-          </w:p>
-        </w:tc>
-      </w:tr>
-      <w:tr>
-        <w:tc>
-          <w:tcPr>
-            <w:tcW w:w="1980" w:type="dxa"/>
-          </w:tcPr>
-          <w:p/>
-        </w:tc>
-        <w:tc>
-          <w:tcPr>
-            <w:tcW w:w="2551" w:type="dxa"/>
-          </w:tcPr>
-          <w:p/>
-        </w:tc>
-        <w:tc>
-          <w:tcPr>
-            <w:tcW w:w="5103" w:type="dxa"/>
-          </w:tcPr>
-          <w:p/>
-        </w:tc>
-      </w:tr>
-      <w:tr>
-        <w:tc>
-          <w:tcPr>
-            <w:tcW w:w="1980" w:type="dxa"/>
-          </w:tcPr>
-          <w:p/>
-        </w:tc>
-        <w:tc>
-          <w:tcPr>
-            <w:tcW w:w="2551" w:type="dxa"/>
-          </w:tcPr>
-          <w:p/>
-        </w:tc>
-        <w:tc>
-          <w:tcPr>
-            <w:tcW w:w="5103" w:type="dxa"/>
-          </w:tcPr>
-          <w:p/>
+            <w:proofErr w:type="gramEnd"/>
+          </w:p>
+        </w:tc>
+        <w:tc>
+          <w:tcPr>
+            <w:tcW w:w="5103" w:type="dxa"/>
+          </w:tcPr>
+          <w:p>
+            <w:proofErr w:type="spellStart"/>
+            <w:r>
+              <w:t>SQLite</w:t>
+            </w:r>
+            <w:proofErr w:type="spellEnd"/>
+            <w:r>
+              <w:t xml:space="preserve"> opiskelua ja testailua</w:t>
+            </w:r>
+          </w:p>
+        </w:tc>
+      </w:tr>
+      <w:tr>
+        <w:tc>
+          <w:tcPr>
+            <w:tcW w:w="1980" w:type="dxa"/>
+          </w:tcPr>
+          <w:p>
+            <w:r>
+              <w:t>16.02.2023</w:t>
+            </w:r>
+          </w:p>
+        </w:tc>
+        <w:tc>
+          <w:tcPr>
+            <w:tcW w:w="2551" w:type="dxa"/>
+          </w:tcPr>
+          <w:p>
+            <w:proofErr w:type="gramStart"/>
+            <w:r>
+              <w:t>4h</w:t>
+            </w:r>
+            <w:proofErr w:type="gramEnd"/>
+          </w:p>
+        </w:tc>
+        <w:tc>
+          <w:tcPr>
+            <w:tcW w:w="5103" w:type="dxa"/>
+          </w:tcPr>
+          <w:p>
+            <w:proofErr w:type="spellStart"/>
+            <w:r>
+              <w:t>SQlite</w:t>
+            </w:r>
+            <w:proofErr w:type="spellEnd"/>
+            <w:r>
+              <w:t xml:space="preserve"> </w:t>
+            </w:r>
+            <w:proofErr w:type="gramStart"/>
+            <w:r>
+              <w:t>käyttäjä-osion</w:t>
+            </w:r>
+            <w:proofErr w:type="gramEnd"/>
+            <w:r>
+              <w:t xml:space="preserve"> rakentelua</w:t>
+            </w:r>
+          </w:p>
+        </w:tc>
+      </w:tr>
+      <w:tr>
+        <w:tc>
+          <w:tcPr>
+            <w:tcW w:w="1980" w:type="dxa"/>
+          </w:tcPr>
+          <w:p>
+            <w:r>
+              <w:t>17.02.2023</w:t>
+            </w:r>
+          </w:p>
+        </w:tc>
+        <w:tc>
+          <w:tcPr>
+            <w:tcW w:w="2551" w:type="dxa"/>
+          </w:tcPr>
+          <w:p>
+            <w:proofErr w:type="gramStart"/>
+            <w:r>
+              <w:t>2h</w:t>
+            </w:r>
+            <w:proofErr w:type="gramEnd"/>
+          </w:p>
+        </w:tc>
+        <w:tc>
+          <w:tcPr>
+            <w:tcW w:w="5103" w:type="dxa"/>
+          </w:tcPr>
+          <w:p>
+            <w:proofErr w:type="spellStart"/>
+            <w:r>
+              <w:t>SQlite</w:t>
+            </w:r>
+            <w:proofErr w:type="spellEnd"/>
+            <w:r>
+              <w:t xml:space="preserve"> </w:t>
+            </w:r>
+            <w:proofErr w:type="gramStart"/>
+            <w:r>
+              <w:t>käyttäjä-osion</w:t>
+            </w:r>
+            <w:proofErr w:type="gramEnd"/>
+            <w:r>
+              <w:t xml:space="preserve"> rakentelua ja siirto </w:t>
+            </w:r>
+            <w:proofErr w:type="spellStart"/>
+            <w:r>
+              <w:t>masteriin</w:t>
+            </w:r>
+            <w:proofErr w:type="spellEnd"/>
+          </w:p>
         </w:tc>
       </w:tr>
       <w:tr>

</xml_diff>

<commit_message>
Tehtävän muokkaus toiminnon lisäilyä
</commit_message>
<xml_diff>
--- a/Työnajanseuranta/Työaikaraportti_JaniKangas.docx
+++ b/Työnajanseuranta/Työaikaraportti_JaniKangas.docx
@@ -101,7 +101,6 @@
                 <w:bCs/>
               </w:rPr>
             </w:pPr>
-            <w:proofErr w:type="gramStart"/>
             <w:r>
               <w:rPr>
                 <w:b/>
@@ -109,7 +108,6 @@
               </w:rPr>
               <w:t>Pvm</w:t>
             </w:r>
-            <w:proofErr w:type="gramEnd"/>
           </w:p>
         </w:tc>
         <w:tc>
@@ -177,11 +175,9 @@
             <w:tcW w:w="2551" w:type="dxa"/>
           </w:tcPr>
           <w:p>
-            <w:proofErr w:type="gramStart"/>
             <w:r>
               <w:t>1h</w:t>
             </w:r>
-            <w:proofErr w:type="gramEnd"/>
           </w:p>
         </w:tc>
         <w:tc>
@@ -211,11 +207,9 @@
             <w:tcW w:w="2551" w:type="dxa"/>
           </w:tcPr>
           <w:p>
-            <w:proofErr w:type="gramStart"/>
             <w:r>
               <w:t>0,5h</w:t>
             </w:r>
-            <w:proofErr w:type="gramEnd"/>
           </w:p>
         </w:tc>
         <w:tc>
@@ -245,14 +239,12 @@
             <w:tcW w:w="2551" w:type="dxa"/>
           </w:tcPr>
           <w:p>
-            <w:proofErr w:type="gramStart"/>
             <w:r>
               <w:t>1</w:t>
             </w:r>
             <w:r>
               <w:t>,5h</w:t>
             </w:r>
-            <w:proofErr w:type="gramEnd"/>
           </w:p>
         </w:tc>
         <w:tc>
@@ -282,11 +274,9 @@
             <w:tcW w:w="2551" w:type="dxa"/>
           </w:tcPr>
           <w:p>
-            <w:proofErr w:type="gramStart"/>
             <w:r>
               <w:t>1,5h</w:t>
             </w:r>
-            <w:proofErr w:type="gramEnd"/>
           </w:p>
         </w:tc>
         <w:tc>
@@ -316,11 +306,9 @@
             <w:tcW w:w="2551" w:type="dxa"/>
           </w:tcPr>
           <w:p>
-            <w:proofErr w:type="gramStart"/>
             <w:r>
               <w:t>0,5h</w:t>
             </w:r>
-            <w:proofErr w:type="gramEnd"/>
           </w:p>
         </w:tc>
         <w:tc>
@@ -350,11 +338,9 @@
             <w:tcW w:w="2551" w:type="dxa"/>
           </w:tcPr>
           <w:p>
-            <w:proofErr w:type="gramStart"/>
             <w:r>
               <w:t>0,5h</w:t>
             </w:r>
-            <w:proofErr w:type="gramEnd"/>
           </w:p>
         </w:tc>
         <w:tc>
@@ -384,25 +370,18 @@
             <w:tcW w:w="2551" w:type="dxa"/>
           </w:tcPr>
           <w:p>
-            <w:proofErr w:type="gramStart"/>
             <w:r>
               <w:t>0,5h</w:t>
             </w:r>
-            <w:proofErr w:type="gramEnd"/>
-          </w:p>
-        </w:tc>
-        <w:tc>
-          <w:tcPr>
-            <w:tcW w:w="5103" w:type="dxa"/>
-          </w:tcPr>
-          <w:p>
-            <w:proofErr w:type="spellStart"/>
-            <w:r>
-              <w:t>SQLite</w:t>
-            </w:r>
-            <w:proofErr w:type="spellEnd"/>
-            <w:r>
-              <w:t xml:space="preserve"> opiskelua ja testailua</w:t>
+          </w:p>
+        </w:tc>
+        <w:tc>
+          <w:tcPr>
+            <w:tcW w:w="5103" w:type="dxa"/>
+          </w:tcPr>
+          <w:p>
+            <w:r>
+              <w:t>SQLite opiskelua ja testailua</w:t>
             </w:r>
           </w:p>
         </w:tc>
@@ -423,33 +402,18 @@
             <w:tcW w:w="2551" w:type="dxa"/>
           </w:tcPr>
           <w:p>
-            <w:proofErr w:type="gramStart"/>
             <w:r>
               <w:t>4h</w:t>
             </w:r>
-            <w:proofErr w:type="gramEnd"/>
-          </w:p>
-        </w:tc>
-        <w:tc>
-          <w:tcPr>
-            <w:tcW w:w="5103" w:type="dxa"/>
-          </w:tcPr>
-          <w:p>
-            <w:proofErr w:type="spellStart"/>
-            <w:r>
-              <w:t>SQlite</w:t>
-            </w:r>
-            <w:proofErr w:type="spellEnd"/>
-            <w:r>
-              <w:t xml:space="preserve"> </w:t>
-            </w:r>
-            <w:proofErr w:type="gramStart"/>
-            <w:r>
-              <w:t>käyttäjä-osion</w:t>
-            </w:r>
-            <w:proofErr w:type="gramEnd"/>
-            <w:r>
-              <w:t xml:space="preserve"> rakentelua</w:t>
+          </w:p>
+        </w:tc>
+        <w:tc>
+          <w:tcPr>
+            <w:tcW w:w="5103" w:type="dxa"/>
+          </w:tcPr>
+          <w:p>
+            <w:r>
+              <w:t>SQlite käyttäjä-osion rakentelua</w:t>
             </w:r>
           </w:p>
         </w:tc>
@@ -470,39 +434,19 @@
             <w:tcW w:w="2551" w:type="dxa"/>
           </w:tcPr>
           <w:p>
-            <w:proofErr w:type="gramStart"/>
             <w:r>
               <w:t>2h</w:t>
             </w:r>
-            <w:proofErr w:type="gramEnd"/>
-          </w:p>
-        </w:tc>
-        <w:tc>
-          <w:tcPr>
-            <w:tcW w:w="5103" w:type="dxa"/>
-          </w:tcPr>
-          <w:p>
-            <w:proofErr w:type="spellStart"/>
-            <w:r>
-              <w:t>SQlite</w:t>
-            </w:r>
-            <w:proofErr w:type="spellEnd"/>
-            <w:r>
-              <w:t xml:space="preserve"> </w:t>
-            </w:r>
-            <w:proofErr w:type="gramStart"/>
-            <w:r>
-              <w:t>käyttäjä-osion</w:t>
-            </w:r>
-            <w:proofErr w:type="gramEnd"/>
-            <w:r>
-              <w:t xml:space="preserve"> rakentelua ja siirto </w:t>
-            </w:r>
-            <w:proofErr w:type="spellStart"/>
-            <w:r>
-              <w:t>masteriin</w:t>
-            </w:r>
-            <w:proofErr w:type="spellEnd"/>
+          </w:p>
+        </w:tc>
+        <w:tc>
+          <w:tcPr>
+            <w:tcW w:w="5103" w:type="dxa"/>
+          </w:tcPr>
+          <w:p>
+            <w:r>
+              <w:t>SQlite käyttäjä-osion rakentelua ja siirto masteriin</w:t>
+            </w:r>
           </w:p>
         </w:tc>
       </w:tr>
@@ -522,11 +466,9 @@
             <w:tcW w:w="2551" w:type="dxa"/>
           </w:tcPr>
           <w:p>
-            <w:proofErr w:type="gramStart"/>
             <w:r>
               <w:t>1h</w:t>
             </w:r>
-            <w:proofErr w:type="gramEnd"/>
           </w:p>
         </w:tc>
         <w:tc>
@@ -556,11 +498,9 @@
             <w:tcW w:w="2551" w:type="dxa"/>
           </w:tcPr>
           <w:p>
-            <w:proofErr w:type="gramStart"/>
             <w:r>
               <w:t>2h</w:t>
             </w:r>
-            <w:proofErr w:type="gramEnd"/>
           </w:p>
         </w:tc>
         <w:tc>
@@ -590,36 +530,18 @@
             <w:tcW w:w="2551" w:type="dxa"/>
           </w:tcPr>
           <w:p>
-            <w:proofErr w:type="gramStart"/>
             <w:r>
               <w:t>1h</w:t>
             </w:r>
-            <w:proofErr w:type="gramEnd"/>
-          </w:p>
-        </w:tc>
-        <w:tc>
-          <w:tcPr>
-            <w:tcW w:w="5103" w:type="dxa"/>
-          </w:tcPr>
-          <w:p>
-            <w:r>
-              <w:t xml:space="preserve">Lisää </w:t>
-            </w:r>
-            <w:proofErr w:type="spellStart"/>
-            <w:r>
-              <w:t>double</w:t>
-            </w:r>
-            <w:proofErr w:type="spellEnd"/>
-            <w:r>
-              <w:t xml:space="preserve"> </w:t>
-            </w:r>
-            <w:proofErr w:type="spellStart"/>
-            <w:r>
-              <w:t>click</w:t>
-            </w:r>
-            <w:proofErr w:type="spellEnd"/>
-            <w:r>
-              <w:t xml:space="preserve"> opettelua</w:t>
+          </w:p>
+        </w:tc>
+        <w:tc>
+          <w:tcPr>
+            <w:tcW w:w="5103" w:type="dxa"/>
+          </w:tcPr>
+          <w:p>
+            <w:r>
+              <w:t>Lisää double click opettelua</w:t>
             </w:r>
           </w:p>
         </w:tc>
@@ -639,7 +561,11 @@
           <w:tcPr>
             <w:tcW w:w="2551" w:type="dxa"/>
           </w:tcPr>
-          <w:p/>
+          <w:p>
+            <w:r>
+              <w:t>1h</w:t>
+            </w:r>
+          </w:p>
         </w:tc>
         <w:tc>
           <w:tcPr>
@@ -657,39 +583,63 @@
           <w:tcPr>
             <w:tcW w:w="1980" w:type="dxa"/>
           </w:tcPr>
-          <w:p/>
-        </w:tc>
-        <w:tc>
-          <w:tcPr>
-            <w:tcW w:w="2551" w:type="dxa"/>
-          </w:tcPr>
-          <w:p/>
-        </w:tc>
-        <w:tc>
-          <w:tcPr>
-            <w:tcW w:w="5103" w:type="dxa"/>
-          </w:tcPr>
-          <w:p/>
-        </w:tc>
-      </w:tr>
-      <w:tr>
-        <w:tc>
-          <w:tcPr>
-            <w:tcW w:w="1980" w:type="dxa"/>
-          </w:tcPr>
-          <w:p/>
-        </w:tc>
-        <w:tc>
-          <w:tcPr>
-            <w:tcW w:w="2551" w:type="dxa"/>
-          </w:tcPr>
-          <w:p/>
-        </w:tc>
-        <w:tc>
-          <w:tcPr>
-            <w:tcW w:w="5103" w:type="dxa"/>
-          </w:tcPr>
-          <w:p/>
+          <w:p>
+            <w:r>
+              <w:t>02.03.2023</w:t>
+            </w:r>
+          </w:p>
+        </w:tc>
+        <w:tc>
+          <w:tcPr>
+            <w:tcW w:w="2551" w:type="dxa"/>
+          </w:tcPr>
+          <w:p>
+            <w:r>
+              <w:t>1h</w:t>
+            </w:r>
+          </w:p>
+        </w:tc>
+        <w:tc>
+          <w:tcPr>
+            <w:tcW w:w="5103" w:type="dxa"/>
+          </w:tcPr>
+          <w:p>
+            <w:r>
+              <w:t>Tehtävän muokkaus</w:t>
+            </w:r>
+          </w:p>
+        </w:tc>
+      </w:tr>
+      <w:tr>
+        <w:tc>
+          <w:tcPr>
+            <w:tcW w:w="1980" w:type="dxa"/>
+          </w:tcPr>
+          <w:p>
+            <w:r>
+              <w:t>03.03.2023</w:t>
+            </w:r>
+          </w:p>
+        </w:tc>
+        <w:tc>
+          <w:tcPr>
+            <w:tcW w:w="2551" w:type="dxa"/>
+          </w:tcPr>
+          <w:p>
+            <w:r>
+              <w:t>1,5h</w:t>
+            </w:r>
+          </w:p>
+        </w:tc>
+        <w:tc>
+          <w:tcPr>
+            <w:tcW w:w="5103" w:type="dxa"/>
+          </w:tcPr>
+          <w:p>
+            <w:r>
+              <w:t>Tehtävän muokkaus</w:t>
+            </w:r>
+          </w:p>
         </w:tc>
       </w:tr>
       <w:tr>

</xml_diff>

<commit_message>
Työaikoja ja muokkaa painike toimimaan
</commit_message>
<xml_diff>
--- a/Työnajanseuranta/Työaikaraportti_JaniKangas.docx
+++ b/Työnajanseuranta/Työaikaraportti_JaniKangas.docx
@@ -647,39 +647,63 @@
           <w:tcPr>
             <w:tcW w:w="1980" w:type="dxa"/>
           </w:tcPr>
-          <w:p/>
-        </w:tc>
-        <w:tc>
-          <w:tcPr>
-            <w:tcW w:w="2551" w:type="dxa"/>
-          </w:tcPr>
-          <w:p/>
-        </w:tc>
-        <w:tc>
-          <w:tcPr>
-            <w:tcW w:w="5103" w:type="dxa"/>
-          </w:tcPr>
-          <w:p/>
-        </w:tc>
-      </w:tr>
-      <w:tr>
-        <w:tc>
-          <w:tcPr>
-            <w:tcW w:w="1980" w:type="dxa"/>
-          </w:tcPr>
-          <w:p/>
-        </w:tc>
-        <w:tc>
-          <w:tcPr>
-            <w:tcW w:w="2551" w:type="dxa"/>
-          </w:tcPr>
-          <w:p/>
-        </w:tc>
-        <w:tc>
-          <w:tcPr>
-            <w:tcW w:w="5103" w:type="dxa"/>
-          </w:tcPr>
-          <w:p/>
+          <w:p>
+            <w:r>
+              <w:t>03.03.2023</w:t>
+            </w:r>
+          </w:p>
+        </w:tc>
+        <w:tc>
+          <w:tcPr>
+            <w:tcW w:w="2551" w:type="dxa"/>
+          </w:tcPr>
+          <w:p>
+            <w:r>
+              <w:t>0,5h</w:t>
+            </w:r>
+          </w:p>
+        </w:tc>
+        <w:tc>
+          <w:tcPr>
+            <w:tcW w:w="5103" w:type="dxa"/>
+          </w:tcPr>
+          <w:p>
+            <w:r>
+              <w:t>Sprintti palaveri</w:t>
+            </w:r>
+          </w:p>
+        </w:tc>
+      </w:tr>
+      <w:tr>
+        <w:tc>
+          <w:tcPr>
+            <w:tcW w:w="1980" w:type="dxa"/>
+          </w:tcPr>
+          <w:p>
+            <w:r>
+              <w:t>06.03.2023</w:t>
+            </w:r>
+          </w:p>
+        </w:tc>
+        <w:tc>
+          <w:tcPr>
+            <w:tcW w:w="2551" w:type="dxa"/>
+          </w:tcPr>
+          <w:p>
+            <w:r>
+              <w:t>0,5h</w:t>
+            </w:r>
+          </w:p>
+        </w:tc>
+        <w:tc>
+          <w:tcPr>
+            <w:tcW w:w="5103" w:type="dxa"/>
+          </w:tcPr>
+          <w:p>
+            <w:r>
+              <w:t>Muokkaa painike toimimaan</w:t>
+            </w:r>
+          </w:p>
         </w:tc>
       </w:tr>
       <w:tr>

</xml_diff>